<commit_message>
update paper .docx .pdf
</commit_message>
<xml_diff>
--- a/4381/MarushakJV/paper.docx
+++ b/4381/MarushakJV/paper.docx
@@ -281,6 +281,27 @@
         <w:t>моделью ЖЦ</w:t>
       </w:r>
       <w:r>
+        <w:rPr>
+          <w:b/>
+          <w:lang w:val="ru-RU"/>
+        </w:rPr>
+        <w:t xml:space="preserve"> </w:t>
+      </w:r>
+      <w:r>
+        <w:rPr>
+          <w:color w:val="000000" w:themeColor="text1"/>
+          <w:lang w:val="ru-RU"/>
+        </w:rPr>
+        <w:t>[3</w:t>
+      </w:r>
+      <w:r>
+        <w:rPr>
+          <w:color w:val="000000" w:themeColor="text1"/>
+          <w:lang w:val="ru-RU"/>
+        </w:rPr>
+        <w:t>]</w:t>
+      </w:r>
+      <w:r>
         <w:t xml:space="preserve"> будем понимать структуру, определяющую последовательность выполнения и взаимосвязи процессов, действий и задач, выполняемых на протяжении ЖЦ.</w:t>
       </w:r>
       <w:r>
@@ -288,13 +309,6 @@
           <w:lang w:val="ru-RU"/>
         </w:rPr>
         <w:t xml:space="preserve"> </w:t>
-      </w:r>
-      <w:r>
-        <w:rPr>
-          <w:color w:val="000000" w:themeColor="text1"/>
-          <w:lang w:val="ru-RU"/>
-        </w:rPr>
-        <w:t>[6]</w:t>
       </w:r>
     </w:p>
     <w:p>
@@ -321,49 +335,161 @@
         <w:t xml:space="preserve"> </w:t>
       </w:r>
       <w:r>
+        <w:t xml:space="preserve">Словарь </w:t>
+      </w:r>
+      <w:proofErr w:type="spellStart"/>
+      <w:r>
+        <w:t>Penguin</w:t>
+      </w:r>
+      <w:proofErr w:type="spellEnd"/>
+      <w:r>
+        <w:t xml:space="preserve"> </w:t>
+      </w:r>
+      <w:proofErr w:type="spellStart"/>
+      <w:r>
+        <w:t>English</w:t>
+      </w:r>
+      <w:proofErr w:type="spellEnd"/>
+      <w:r>
+        <w:t xml:space="preserve"> </w:t>
+      </w:r>
+      <w:proofErr w:type="spellStart"/>
+      <w:proofErr w:type="gramStart"/>
+      <w:r>
+        <w:t>Dictionary</w:t>
+      </w:r>
+      <w:proofErr w:type="spellEnd"/>
+      <w:r>
         <w:rPr>
           <w:b/>
           <w:color w:val="000000" w:themeColor="text1"/>
           <w:lang w:val="ru-RU"/>
         </w:rPr>
-        <w:t>Репутацию компании</w:t>
-      </w:r>
-      <w:r>
-        <w:rPr>
-          <w:color w:val="000000" w:themeColor="text1"/>
-          <w:lang w:val="ru-RU"/>
-        </w:rPr>
-        <w:t xml:space="preserve"> </w:t>
-      </w:r>
-      <w:r>
-        <w:rPr>
-          <w:color w:val="000000" w:themeColor="text1"/>
-        </w:rPr>
-        <w:t xml:space="preserve">будем понимать, как некоторую численную величину, которая представляет собой оценку деятельности лица с точки зрения его деловых качеств. </w:t>
-      </w:r>
-      <w:r>
-        <w:rPr>
-          <w:color w:val="000000" w:themeColor="text1"/>
-          <w:lang w:val="ru-RU"/>
-        </w:rPr>
-        <w:t>А</w:t>
-      </w:r>
-      <w:r>
-        <w:rPr>
-          <w:color w:val="000000" w:themeColor="text1"/>
-        </w:rPr>
-        <w:t xml:space="preserve"> </w:t>
-      </w:r>
+        <w:t>[</w:t>
+      </w:r>
+      <w:proofErr w:type="gramEnd"/>
       <w:r>
         <w:rPr>
           <w:b/>
           <w:color w:val="000000" w:themeColor="text1"/>
-        </w:rPr>
-        <w:t>репутационный риск</w:t>
+          <w:lang w:val="ru-RU"/>
+        </w:rPr>
+        <w:t>1]</w:t>
+      </w:r>
+      <w:r>
+        <w:t xml:space="preserve"> описывает репутацию так: «1) общее качество или характер, как его видят или судят о нем другие люди; 2) слава, известность; 3) признание другими людьми наличия той или иной особенности или свойства»</w:t>
       </w:r>
       <w:r>
         <w:rPr>
           <w:color w:val="000000" w:themeColor="text1"/>
+          <w:lang w:val="ru-RU"/>
+        </w:rPr>
+        <w:t xml:space="preserve">. </w:t>
+      </w:r>
+      <w:r>
+        <w:rPr>
+          <w:color w:val="000000" w:themeColor="text1"/>
+          <w:lang w:val="ru-RU"/>
+        </w:rPr>
+        <w:t xml:space="preserve">Поэтому в представленной модели под </w:t>
+      </w:r>
+      <w:r>
+        <w:rPr>
+          <w:b/>
+          <w:color w:val="000000" w:themeColor="text1"/>
+          <w:lang w:val="ru-RU"/>
+        </w:rPr>
+        <w:t>р</w:t>
+      </w:r>
+      <w:r>
+        <w:rPr>
+          <w:b/>
+          <w:color w:val="000000" w:themeColor="text1"/>
+          <w:lang w:val="ru-RU"/>
+        </w:rPr>
+        <w:t>епутацией</w:t>
+      </w:r>
+      <w:r>
+        <w:rPr>
+          <w:b/>
+          <w:color w:val="000000" w:themeColor="text1"/>
+          <w:lang w:val="ru-RU"/>
+        </w:rPr>
+        <w:t xml:space="preserve"> </w:t>
+      </w:r>
+      <w:r>
+        <w:rPr>
+          <w:b/>
+          <w:color w:val="000000" w:themeColor="text1"/>
+          <w:lang w:val="ru-RU"/>
+        </w:rPr>
+        <w:t>компании</w:t>
+      </w:r>
+      <w:r>
+        <w:rPr>
+          <w:b/>
+          <w:color w:val="000000" w:themeColor="text1"/>
+          <w:lang w:val="ru-RU"/>
+        </w:rPr>
+        <w:t xml:space="preserve"> </w:t>
+      </w:r>
+      <w:r>
+        <w:rPr>
+          <w:color w:val="000000" w:themeColor="text1"/>
+          <w:lang w:val="ru-RU"/>
+        </w:rPr>
+        <w:t xml:space="preserve">будем </w:t>
+      </w:r>
+      <w:r>
+        <w:rPr>
+          <w:color w:val="000000" w:themeColor="text1"/>
+        </w:rPr>
+        <w:t xml:space="preserve">понимать, </w:t>
+      </w:r>
+      <w:r>
+        <w:rPr>
+          <w:color w:val="000000" w:themeColor="text1"/>
+        </w:rPr>
+        <w:t xml:space="preserve">некоторую численную величину, которая представляет собой оценку деятельности лица с точки зрения его деловых качеств. </w:t>
+      </w:r>
+      <w:r>
+        <w:rPr>
+          <w:color w:val="000000" w:themeColor="text1"/>
+          <w:lang w:val="ru-RU"/>
+        </w:rPr>
+        <w:t>А</w:t>
+      </w:r>
+      <w:r>
+        <w:rPr>
+          <w:color w:val="000000" w:themeColor="text1"/>
+        </w:rPr>
+        <w:t xml:space="preserve"> </w:t>
+      </w:r>
+      <w:r>
+        <w:rPr>
+          <w:b/>
+          <w:color w:val="000000" w:themeColor="text1"/>
+        </w:rPr>
+        <w:t xml:space="preserve">репутационный </w:t>
+      </w:r>
+      <w:r>
+        <w:rPr>
+          <w:b/>
+          <w:color w:val="000000" w:themeColor="text1"/>
+        </w:rPr>
+        <w:t>риск</w:t>
+      </w:r>
+      <w:r>
+        <w:rPr>
+          <w:b/>
+          <w:color w:val="000000" w:themeColor="text1"/>
+          <w:lang w:val="ru-RU"/>
+        </w:rPr>
+        <w:t xml:space="preserve"> [1]</w:t>
+      </w:r>
+      <w:r>
+        <w:rPr>
+          <w:color w:val="000000" w:themeColor="text1"/>
         </w:rPr>
         <w:t xml:space="preserve"> определять в качестве некоторой вероятности события</w:t>
       </w:r>
@@ -372,7 +498,6 @@
       </w:r>
       <w:r>
         <w:rPr>
-          <w:b/>
           <w:lang w:val="ru-RU"/>
         </w:rPr>
         <w:t>Численная оценка репутационного риска</w:t>
@@ -389,13 +514,15 @@
         <w:jc w:val="center"/>
         <w:rPr>
           <w:b/>
+          <w:lang w:val="ru-RU"/>
         </w:rPr>
       </w:pPr>
       <w:r>
         <w:rPr>
           <w:b/>
-        </w:rPr>
-        <w:t xml:space="preserve">Основная часть </w:t>
+          <w:lang w:val="ru-RU"/>
+        </w:rPr>
+        <w:t>Построение и анализ модели ЖЦ</w:t>
       </w:r>
     </w:p>
     <w:p>
@@ -421,7 +548,7 @@
         <w:rPr>
           <w:lang w:val="ru-RU"/>
         </w:rPr>
-        <w:t xml:space="preserve"> [4</w:t>
+        <w:t xml:space="preserve"> [2</w:t>
       </w:r>
       <w:r>
         <w:rPr>
@@ -482,7 +609,11 @@
         <w:t>процессы, осуществляющие</w:t>
       </w:r>
       <w:r>
-        <w:t xml:space="preserve"> менеджмент возможностей организаций приобретать и доставлять продукты или услуги через инициализацию, поддержку и управление проектами.</w:t>
+        <w:t xml:space="preserve"> менеджмент возможностей организаций приобретать и </w:t>
+      </w:r>
+      <w:r>
+        <w:lastRenderedPageBreak/>
+        <w:t>доставлять продукты или услуги через инициализацию, поддержку и управление проектами.</w:t>
       </w:r>
     </w:p>
     <w:p>
@@ -496,7 +627,6 @@
         <w:rPr>
           <w:b/>
         </w:rPr>
-        <w:lastRenderedPageBreak/>
         <w:t>Процессы проекта</w:t>
       </w:r>
       <w:r>
@@ -807,14 +937,14 @@
         <w:rPr>
           <w:lang w:val="ru-RU"/>
         </w:rPr>
-        <w:t xml:space="preserve"> в состояние j в момент времени t. Тогда, взвесив дуги вероятностями переходов, характеризующими интенсивности перехода модели из одного состояния в другое, получим вероятностную модель ЖЦ в виде матрицы </w:t>
+        <w:t xml:space="preserve"> в состояние j в момент времени t. Тогда, взвесив дуги вероятностями переходов, характеризующими интенсивности перехода модели из </w:t>
       </w:r>
       <w:r>
         <w:rPr>
           <w:lang w:val="ru-RU"/>
         </w:rPr>
         <w:lastRenderedPageBreak/>
-        <w:t>переходных вероятностей</w:t>
+        <w:t>одного состояния в другое, получим вероятностную модель ЖЦ в виде матрицы переходных вероятностей</w:t>
       </w:r>
       <w:r>
         <w:rPr>
@@ -1036,7 +1166,62 @@
         <w:rPr>
           <w:lang w:val="ru-RU"/>
         </w:rPr>
-        <w:t>в виде графа, отображено на Рисунке 1.</w:t>
+        <w:t>при помощи цепи Маркова</w:t>
+      </w:r>
+      <w:r>
+        <w:rPr>
+          <w:lang w:val="ru-RU"/>
+        </w:rPr>
+        <w:t>, отображено на Рисунке 1.</w:t>
+      </w:r>
+      <w:r>
+        <w:rPr>
+          <w:lang w:val="ru-RU"/>
+        </w:rPr>
+        <w:t xml:space="preserve"> На графе </w:t>
+      </w:r>
+      <m:oMath>
+        <m:sSub>
+          <m:sSubPr>
+            <m:ctrlPr>
+              <w:rPr>
+                <w:rFonts w:ascii="Cambria Math" w:hAnsi="Cambria Math"/>
+                <w:i/>
+                <w:lang w:val="ru-RU"/>
+              </w:rPr>
+            </m:ctrlPr>
+          </m:sSubPr>
+          <m:e>
+            <m:r>
+              <w:rPr>
+                <w:rFonts w:ascii="Cambria Math" w:hAnsi="Cambria Math"/>
+                <w:lang w:val="ru-RU"/>
+              </w:rPr>
+              <m:t>m</m:t>
+            </m:r>
+          </m:e>
+          <m:sub>
+            <m:r>
+              <w:rPr>
+                <w:rFonts w:ascii="Cambria Math" w:hAnsi="Cambria Math"/>
+                <w:lang w:val="ru-RU"/>
+              </w:rPr>
+              <m:t>i</m:t>
+            </m:r>
+          </m:sub>
+        </m:sSub>
+      </m:oMath>
+      <w:r>
+        <w:rPr>
+          <w:lang w:val="ru-RU"/>
+        </w:rPr>
+        <w:t xml:space="preserve"> </w:t>
+      </w:r>
+      <w:r>
+        <w:rPr>
+          <w:lang w:val="ru-RU"/>
+        </w:rPr>
+        <w:t>определяются экспертами на основе статистических данных о выполнении предшествующих проектов.</w:t>
       </w:r>
     </w:p>
     <w:p>
@@ -1117,13 +1302,6 @@
           <w:lang w:val="ru-RU"/>
         </w:rPr>
       </w:pPr>
-    </w:p>
-    <w:p>
-      <w:pPr>
-        <w:rPr>
-          <w:lang w:val="ru-RU"/>
-        </w:rPr>
-      </w:pPr>
       <w:r>
         <w:rPr>
           <w:lang w:val="ru-RU"/>
@@ -1140,13 +1318,25 @@
         <w:rPr>
           <w:lang w:val="ru-RU"/>
         </w:rPr>
-        <w:t xml:space="preserve">граф </w:t>
-      </w:r>
-      <w:r>
-        <w:rPr>
-          <w:lang w:val="ru-RU"/>
-        </w:rPr>
-        <w:t xml:space="preserve">представлен </w:t>
+        <w:t>цепь Маркова</w:t>
+      </w:r>
+      <w:r>
+        <w:rPr>
+          <w:lang w:val="ru-RU"/>
+        </w:rPr>
+        <w:t xml:space="preserve"> </w:t>
+      </w:r>
+      <w:r>
+        <w:rPr>
+          <w:lang w:val="ru-RU"/>
+        </w:rPr>
+        <w:t>можно представить</w:t>
+      </w:r>
+      <w:r>
+        <w:rPr>
+          <w:lang w:val="ru-RU"/>
+        </w:rPr>
+        <w:t xml:space="preserve"> </w:t>
       </w:r>
       <w:r>
         <w:rPr>
@@ -2191,15 +2381,6 @@
           <w:lang w:val="ru-RU"/>
         </w:rPr>
       </w:pPr>
-    </w:p>
-    <w:p>
-      <w:pPr>
-        <w:jc w:val="center"/>
-        <w:rPr>
-          <w:b/>
-          <w:lang w:val="ru-RU"/>
-        </w:rPr>
-      </w:pPr>
       <w:r>
         <w:rPr>
           <w:b/>
@@ -2564,6 +2745,13 @@
           <w:lang w:val="ru-RU"/>
         </w:rPr>
         <w:t xml:space="preserve"> анализа видов и последствий потенциальных отказов</w:t>
+      </w:r>
+      <w:r>
+        <w:rPr>
+          <w:b/>
+          <w:lang w:val="ru-RU"/>
+        </w:rPr>
+        <w:t xml:space="preserve"> [4]</w:t>
       </w:r>
     </w:p>
     <w:p>
@@ -3307,16 +3495,7 @@
             <w:rPr>
               <w:rFonts w:ascii="Cambria Math" w:hAnsi="Cambria Math"/>
             </w:rPr>
-            <m:t>- не требуется принятие предупреждающих мер</m:t>
-          </m:r>
-          <m:r>
-            <m:rPr>
-              <m:sty m:val="p"/>
-            </m:rPr>
-            <w:rPr>
-              <w:rFonts w:ascii="Cambria Math" w:hAnsi="Cambria Math"/>
-            </w:rPr>
-            <m:t>;</m:t>
+            <m:t>- не требуется принятие предупреждающих мер;</m:t>
           </m:r>
         </m:oMath>
       </m:oMathPara>
@@ -3435,16 +3614,7 @@
             <w:rPr>
               <w:rFonts w:ascii="Cambria Math" w:hAnsi="Cambria Math"/>
             </w:rPr>
-            <m:t>незамедлительное принятие мер для снижения риска</m:t>
-          </m:r>
-          <m:r>
-            <m:rPr>
-              <m:sty m:val="p"/>
-            </m:rPr>
-            <w:rPr>
-              <w:rFonts w:ascii="Cambria Math" w:hAnsi="Cambria Math"/>
-            </w:rPr>
-            <m:t>.</m:t>
+            <m:t>незамедлительное принятие мер для снижения риска.</m:t>
           </m:r>
         </m:oMath>
       </m:oMathPara>
@@ -4089,8 +4259,6 @@
     <w:p>
       <w:pPr>
         <w:rPr>
-          <w:sz w:val="28"/>
-          <w:szCs w:val="28"/>
           <w:lang w:val="ru-RU"/>
         </w:rPr>
       </w:pPr>
@@ -4155,15 +4323,37 @@
         <w:rPr>
           <w:lang w:val="ru-RU"/>
         </w:rPr>
-        <w:t xml:space="preserve"> могут быть использованы при улучшении процесса проектирования программных средств</w:t>
-      </w:r>
-      <w:r>
-        <w:rPr>
-          <w:sz w:val="28"/>
-          <w:szCs w:val="28"/>
-          <w:lang w:val="ru-RU"/>
-        </w:rPr>
-        <w:t>.</w:t>
+        <w:t xml:space="preserve"> могут быть использованы при улучшении процесса проектирования программных средств.</w:t>
+      </w:r>
+      <w:r>
+        <w:rPr>
+          <w:lang w:val="ru-RU"/>
+        </w:rPr>
+        <w:t xml:space="preserve"> </w:t>
+      </w:r>
+      <w:r>
+        <w:rPr>
+          <w:lang w:val="ru-RU"/>
+        </w:rPr>
+        <w:t xml:space="preserve">В работе был приведен пример использования данного алгоритма, в котором были проанализированы риски одного процесса предприятия. </w:t>
+      </w:r>
+      <w:r>
+        <w:rPr>
+          <w:lang w:val="ru-RU"/>
+        </w:rPr>
+        <w:t>Недостатком представленного алгоритма является отсутствие методологии по анализу</w:t>
+      </w:r>
+      <w:r>
+        <w:rPr>
+          <w:lang w:val="ru-RU"/>
+        </w:rPr>
+        <w:t xml:space="preserve"> решений. В ходе дальнейших иссл</w:t>
+      </w:r>
+      <w:r>
+        <w:rPr>
+          <w:lang w:val="ru-RU"/>
+        </w:rPr>
+        <w:t>едований будет разработан алгоритм, на основе которого будут приниматься решения, исходя из полученного анализа рисков.</w:t>
       </w:r>
     </w:p>
     <w:p>
@@ -4171,7 +4361,12 @@
         <w:tabs>
           <w:tab w:val="left" w:pos="5230"/>
         </w:tabs>
-      </w:pPr>
+        <w:rPr>
+          <w:lang w:val="ru-RU"/>
+        </w:rPr>
+      </w:pPr>
+      <w:bookmarkStart w:id="0" w:name="_GoBack"/>
+      <w:bookmarkEnd w:id="0"/>
     </w:p>
     <w:p>
       <w:pPr>
@@ -4265,19 +4460,23 @@
     </w:p>
     <w:p>
       <w:pPr>
-        <w:tabs>
-          <w:tab w:val="left" w:pos="5230"/>
-        </w:tabs>
-        <w:rPr>
-          <w:lang w:val="ru-RU"/>
-        </w:rPr>
-      </w:pPr>
+        <w:jc w:val="center"/>
+        <w:rPr>
+          <w:b/>
+          <w:lang w:val="ru-RU"/>
+        </w:rPr>
+      </w:pPr>
+      <w:r>
+        <w:rPr>
+          <w:b/>
+          <w:lang w:val="ru-RU"/>
+        </w:rPr>
+        <w:lastRenderedPageBreak/>
+        <w:t>Приложение:</w:t>
+      </w:r>
     </w:p>
     <w:p>
       <w:pPr>
-        <w:tabs>
-          <w:tab w:val="left" w:pos="5230"/>
-        </w:tabs>
         <w:rPr>
           <w:lang w:val="ru-RU"/>
         </w:rPr>
@@ -4285,69 +4484,63 @@
     </w:p>
     <w:p>
       <w:pPr>
-        <w:tabs>
-          <w:tab w:val="left" w:pos="5230"/>
-        </w:tabs>
-        <w:rPr>
-          <w:lang w:val="ru-RU"/>
-        </w:rPr>
-      </w:pPr>
-    </w:p>
-    <w:p>
-      <w:pPr>
-        <w:tabs>
-          <w:tab w:val="left" w:pos="5230"/>
-        </w:tabs>
-        <w:rPr>
-          <w:lang w:val="ru-RU"/>
-        </w:rPr>
-      </w:pPr>
-    </w:p>
-    <w:p>
-      <w:pPr>
-        <w:tabs>
-          <w:tab w:val="left" w:pos="5230"/>
-        </w:tabs>
-        <w:rPr>
-          <w:lang w:val="ru-RU"/>
-        </w:rPr>
-      </w:pPr>
-    </w:p>
-    <w:p>
-      <w:pPr>
-        <w:jc w:val="center"/>
-        <w:rPr>
-          <w:b/>
-          <w:lang w:val="ru-RU"/>
-        </w:rPr>
-      </w:pPr>
-      <w:r>
-        <w:rPr>
-          <w:b/>
-          <w:lang w:val="ru-RU"/>
-        </w:rPr>
-        <w:lastRenderedPageBreak/>
-        <w:t>Приложение:</w:t>
-      </w:r>
-    </w:p>
-    <w:p>
-      <w:pPr>
-        <w:rPr>
-          <w:lang w:val="ru-RU"/>
-        </w:rPr>
-      </w:pPr>
-    </w:p>
-    <w:p>
-      <w:pPr>
-        <w:rPr>
-          <w:lang w:val="ru-RU"/>
-        </w:rPr>
-      </w:pPr>
-      <w:r>
-        <w:rPr>
-          <w:lang w:val="ru-RU"/>
-        </w:rPr>
-        <w:t>Значения весов критериев и границ измерения в примере было определенно при помощи экспертных оценок.</w:t>
+        <w:rPr>
+          <w:lang w:val="ru-RU"/>
+        </w:rPr>
+      </w:pPr>
+      <w:r>
+        <w:rPr>
+          <w:lang w:val="ru-RU"/>
+        </w:rPr>
+        <w:t>Значения весов критериев и границ измерения</w:t>
+      </w:r>
+      <w:r>
+        <w:rPr>
+          <w:lang w:val="ru-RU"/>
+        </w:rPr>
+        <w:t xml:space="preserve"> в примере было определенно на основе данных предоставленных </w:t>
+      </w:r>
+      <w:r>
+        <w:rPr>
+          <w:lang w:val="ru-RU"/>
+        </w:rPr>
+        <w:t>частным предприятием</w:t>
+      </w:r>
+      <w:r>
+        <w:rPr>
+          <w:lang w:val="ru-RU"/>
+        </w:rPr>
+        <w:t>,</w:t>
+      </w:r>
+      <w:r>
+        <w:rPr>
+          <w:lang w:val="ru-RU"/>
+        </w:rPr>
+        <w:t xml:space="preserve"> </w:t>
+      </w:r>
+      <w:r>
+        <w:rPr>
+          <w:lang w:val="ru-RU"/>
+        </w:rPr>
+        <w:t>в данной работе</w:t>
+      </w:r>
+      <w:r>
+        <w:rPr>
+          <w:lang w:val="ru-RU"/>
+        </w:rPr>
+        <w:t xml:space="preserve"> методика анализа данных не может быть разглашена. В случае использования данного</w:t>
+      </w:r>
+      <w:r>
+        <w:rPr>
+          <w:lang w:val="ru-RU"/>
+        </w:rPr>
+        <w:t xml:space="preserve"> алгоритма на другом предприятии</w:t>
+      </w:r>
+      <w:r>
+        <w:rPr>
+          <w:lang w:val="ru-RU"/>
+        </w:rPr>
+        <w:t>, веса и границы необходимо расставлять, основываясь на статистических данных проектов и анализе экспертов.</w:t>
       </w:r>
     </w:p>
     <w:p>
@@ -5306,6 +5499,7 @@
               <w:spacing w:line="240" w:lineRule="auto"/>
             </w:pPr>
             <w:r>
+              <w:lastRenderedPageBreak/>
               <w:t>Отклонение от плана по ресурсам в ходе реализации ПС</w:t>
             </w:r>
           </w:p>
@@ -5371,7 +5565,6 @@
               <w:spacing w:line="240" w:lineRule="auto"/>
             </w:pPr>
             <w:r>
-              <w:lastRenderedPageBreak/>
               <w:t>Отклонение от плана по  срокам в ходе реализации ПС</w:t>
             </w:r>
           </w:p>
@@ -6837,11 +7030,7 @@
               <w:spacing w:line="240" w:lineRule="auto"/>
             </w:pPr>
             <w:r>
-              <w:t xml:space="preserve">Риск потери </w:t>
-            </w:r>
-            <w:r>
-              <w:lastRenderedPageBreak/>
-              <w:t xml:space="preserve">репутации из-за задержки поставки ПС. </w:t>
+              <w:t xml:space="preserve">Риск потери репутации из-за задержки поставки ПС. </w:t>
             </w:r>
           </w:p>
         </w:tc>
@@ -6875,15 +7064,7 @@
               <w:rPr>
                 <w:lang w:val="ru-RU"/>
               </w:rPr>
-              <w:lastRenderedPageBreak/>
-              <w:t>0,2*2,8+0,3*0,8+</w:t>
-            </w:r>
-            <w:r>
-              <w:rPr>
-                <w:lang w:val="ru-RU"/>
-              </w:rPr>
-              <w:lastRenderedPageBreak/>
-              <w:t>0,1*2,4+0,4*0,8=</w:t>
+              <w:t>0,2*2,8+0,3*0,8+0,1*2,4+0,4*0,8=</w:t>
             </w:r>
           </w:p>
           <w:p>
@@ -6936,7 +7117,6 @@
               </w:rPr>
             </w:pPr>
             <w:r>
-              <w:lastRenderedPageBreak/>
               <w:t>Высокое отклонение от плана по срокам в ходе реализации ПС</w:t>
             </w:r>
             <w:r>
@@ -7926,18 +8106,15 @@
       </w:r>
       <w:proofErr w:type="gramEnd"/>
       <w:r>
-        <w:t xml:space="preserve"> Управление </w:t>
-      </w:r>
-      <w:proofErr w:type="spellStart"/>
-      <w:r>
-        <w:t>репутационными</w:t>
-      </w:r>
-      <w:proofErr w:type="spellEnd"/>
-      <w:r>
-        <w:t xml:space="preserve"> рисками: стратегический подход.– М.: Альпина Бизнес Букс</w:t>
-      </w:r>
-      <w:bookmarkStart w:id="0" w:name="_GoBack"/>
-      <w:bookmarkEnd w:id="0"/>
+        <w:t xml:space="preserve"> Управление репутационными рисками: стратегический подход.– М.: Альпина Бизнес Букс</w:t>
+      </w:r>
+      <w:r>
+        <w:rPr>
+          <w:rStyle w:val="ac"/>
+          <w:lang w:val="ru-RU"/>
+        </w:rPr>
+        <w:t xml:space="preserve"> </w:t>
+      </w:r>
     </w:p>
     <w:p>
       <w:pPr>
@@ -7946,13 +8123,31 @@
         </w:rPr>
       </w:pPr>
       <w:r>
-        <w:t xml:space="preserve">[2] </w:t>
-      </w:r>
-      <w:r>
-        <w:rPr>
-          <w:lang w:val="ru-RU"/>
-        </w:rPr>
-        <w:t xml:space="preserve">Методологии разработки программного обеспечения. </w:t>
+        <w:rPr>
+          <w:lang w:val="ru-RU"/>
+        </w:rPr>
+        <w:t>[</w:t>
+      </w:r>
+      <w:r>
+        <w:rPr>
+          <w:lang w:val="ru-RU"/>
+        </w:rPr>
+        <w:t>2</w:t>
+      </w:r>
+      <w:r>
+        <w:rPr>
+          <w:lang w:val="ru-RU"/>
+        </w:rPr>
+        <w:t xml:space="preserve">] </w:t>
+      </w:r>
+      <w:r>
+        <w:t>ГОСТ Р ИСО/МЭК 12207-2010</w:t>
+      </w:r>
+      <w:r>
+        <w:rPr>
+          <w:lang w:val="ru-RU"/>
+        </w:rPr>
+        <w:t xml:space="preserve"> </w:t>
       </w:r>
     </w:p>
     <w:p>
@@ -7963,43 +8158,65 @@
       </w:pPr>
       <w:r>
         <w:rPr>
+          <w:lang w:val="ru-RU"/>
+        </w:rPr>
+        <w:t>[3</w:t>
+      </w:r>
+      <w:r>
+        <w:rPr>
+          <w:lang w:val="ru-RU"/>
+        </w:rPr>
+        <w:t xml:space="preserve">] </w:t>
+      </w:r>
+      <w:r>
+        <w:rPr>
           <w:lang w:val="en-US"/>
         </w:rPr>
-        <w:t>https</w:t>
-      </w:r>
-      <w:r>
-        <w:t>://</w:t>
+        <w:t>C</w:t>
       </w:r>
       <w:proofErr w:type="spellStart"/>
       <w:r>
         <w:rPr>
-          <w:lang w:val="en-US"/>
-        </w:rPr>
-        <w:t>habrahabr</w:t>
+          <w:lang w:val="ru-RU"/>
+        </w:rPr>
+        <w:t>татья</w:t>
       </w:r>
       <w:proofErr w:type="spellEnd"/>
       <w:r>
-        <w:t>.</w:t>
-      </w:r>
-      <w:proofErr w:type="spellStart"/>
-      <w:r>
-        <w:rPr>
-          <w:lang w:val="en-US"/>
-        </w:rPr>
-        <w:t>ru</w:t>
-      </w:r>
-      <w:proofErr w:type="spellEnd"/>
-      <w:r>
-        <w:t>/</w:t>
-      </w:r>
-      <w:r>
-        <w:rPr>
-          <w:lang w:val="en-US"/>
-        </w:rPr>
-        <w:t>sandbox</w:t>
-      </w:r>
-      <w:r>
-        <w:t>/43802/</w:t>
+        <w:rPr>
+          <w:lang w:val="ru-RU"/>
+        </w:rPr>
+        <w:t xml:space="preserve">. </w:t>
+      </w:r>
+      <w:r>
+        <w:rPr>
+          <w:lang w:val="ru-RU"/>
+        </w:rPr>
+        <w:t>Вероятностные модели жизненного цикла программных</w:t>
+      </w:r>
+      <w:r>
+        <w:rPr>
+          <w:lang w:val="ru-RU"/>
+        </w:rPr>
+        <w:t xml:space="preserve"> и</w:t>
+      </w:r>
+      <w:r>
+        <w:rPr>
+          <w:lang w:val="ru-RU"/>
+        </w:rPr>
+        <w:t>зделий</w:t>
+      </w:r>
+      <w:r>
+        <w:rPr>
+          <w:lang w:val="ru-RU"/>
+        </w:rPr>
+        <w:t>. Вениамин Викторович Р</w:t>
+      </w:r>
+      <w:r>
+        <w:rPr>
+          <w:lang w:val="ru-RU"/>
+        </w:rPr>
+        <w:t>оманцев</w:t>
       </w:r>
     </w:p>
     <w:p>
@@ -8009,203 +8226,19 @@
         </w:rPr>
       </w:pPr>
       <w:r>
-        <w:t xml:space="preserve">[3] </w:t>
-      </w:r>
-      <w:r>
-        <w:t>Жизненный цикл программного обеспечения ИС</w:t>
-      </w:r>
-      <w:r>
-        <w:rPr>
-          <w:lang w:val="ru-RU"/>
-        </w:rPr>
+        <w:rPr>
+          <w:lang w:val="ru-RU"/>
+        </w:rPr>
+        <w:t>[4]</w:t>
+      </w:r>
+      <w:r>
         <w:t xml:space="preserve"> </w:t>
       </w:r>
       <w:r>
         <w:rPr>
-          <w:lang w:val="en-US"/>
-        </w:rPr>
-        <w:t>http</w:t>
-      </w:r>
-      <w:r>
-        <w:t>://</w:t>
-      </w:r>
-      <w:r>
-        <w:rPr>
-          <w:lang w:val="en-US"/>
-        </w:rPr>
-        <w:t>www</w:t>
-      </w:r>
-      <w:r>
-        <w:t>.</w:t>
-      </w:r>
-      <w:r>
-        <w:rPr>
-          <w:lang w:val="en-US"/>
-        </w:rPr>
-        <w:t>intuit</w:t>
-      </w:r>
-      <w:r>
-        <w:t>.</w:t>
-      </w:r>
-      <w:proofErr w:type="spellStart"/>
-      <w:r>
-        <w:rPr>
-          <w:lang w:val="en-US"/>
-        </w:rPr>
-        <w:t>ru</w:t>
-      </w:r>
-      <w:proofErr w:type="spellEnd"/>
-      <w:r>
-        <w:t>/</w:t>
-      </w:r>
-      <w:r>
-        <w:rPr>
-          <w:lang w:val="en-US"/>
-        </w:rPr>
-        <w:t>studies</w:t>
-      </w:r>
-      <w:r>
-        <w:t>/</w:t>
-      </w:r>
-      <w:r>
-        <w:rPr>
-          <w:lang w:val="en-US"/>
-        </w:rPr>
-        <w:t>courses</w:t>
-      </w:r>
-      <w:r>
-        <w:t>/2195/55/</w:t>
-      </w:r>
-      <w:r>
-        <w:rPr>
-          <w:lang w:val="en-US"/>
-        </w:rPr>
-        <w:t>lecture</w:t>
-      </w:r>
-      <w:r>
-        <w:t>/1620</w:t>
-      </w:r>
-      <w:r>
-        <w:rPr>
-          <w:rStyle w:val="ac"/>
-          <w:lang w:val="ru-RU"/>
-        </w:rPr>
-        <w:t xml:space="preserve"> </w:t>
-      </w:r>
-    </w:p>
-    <w:p>
-      <w:pPr>
-        <w:rPr>
-          <w:lang w:val="ru-RU"/>
-        </w:rPr>
-      </w:pPr>
-      <w:r>
-        <w:rPr>
-          <w:lang w:val="ru-RU"/>
-        </w:rPr>
-        <w:t xml:space="preserve">[4] </w:t>
-      </w:r>
-      <w:r>
-        <w:t>ГОСТ Р ИСО/МЭК 12207-2010</w:t>
-      </w:r>
-      <w:r>
-        <w:rPr>
-          <w:lang w:val="ru-RU"/>
-        </w:rPr>
-        <w:t xml:space="preserve"> </w:t>
-      </w:r>
-    </w:p>
-    <w:p>
-      <w:pPr>
-        <w:rPr>
-          <w:lang w:val="ru-RU"/>
-        </w:rPr>
-      </w:pPr>
-      <w:r>
-        <w:rPr>
-          <w:lang w:val="ru-RU"/>
-        </w:rPr>
-        <w:t>[5]</w:t>
-      </w:r>
-      <w:r>
-        <w:t xml:space="preserve"> </w:t>
-      </w:r>
-      <w:proofErr w:type="spellStart"/>
-      <w:r>
-        <w:rPr>
-          <w:lang w:val="ru-RU"/>
-        </w:rPr>
-        <w:t>Сташкевич</w:t>
-      </w:r>
-      <w:proofErr w:type="spellEnd"/>
-      <w:r>
-        <w:rPr>
-          <w:lang w:val="ru-RU"/>
-        </w:rPr>
-        <w:t xml:space="preserve"> И. Репутационные риски организации: коммуникационные технологии минимизации</w:t>
-      </w:r>
-    </w:p>
-    <w:p>
-      <w:pPr>
-        <w:rPr>
-          <w:lang w:val="ru-RU"/>
-        </w:rPr>
-      </w:pPr>
-      <w:r>
-        <w:rPr>
-          <w:lang w:val="ru-RU"/>
-        </w:rPr>
-        <w:t xml:space="preserve">[6] </w:t>
-      </w:r>
-      <w:r>
-        <w:rPr>
-          <w:lang w:val="en-US"/>
-        </w:rPr>
-        <w:t>C</w:t>
-      </w:r>
-      <w:proofErr w:type="spellStart"/>
-      <w:r>
-        <w:rPr>
-          <w:lang w:val="ru-RU"/>
-        </w:rPr>
-        <w:t>татья</w:t>
-      </w:r>
-      <w:proofErr w:type="spellEnd"/>
-      <w:r>
-        <w:rPr>
-          <w:lang w:val="ru-RU"/>
-        </w:rPr>
-        <w:t xml:space="preserve">. </w:t>
-      </w:r>
-      <w:r>
-        <w:rPr>
-          <w:lang w:val="ru-RU"/>
-        </w:rPr>
-        <w:t>Вероятностные модели жизненного цикла программных</w:t>
-      </w:r>
-      <w:r>
-        <w:rPr>
-          <w:lang w:val="ru-RU"/>
-        </w:rPr>
-        <w:t xml:space="preserve"> и</w:t>
-      </w:r>
-      <w:r>
-        <w:rPr>
-          <w:lang w:val="ru-RU"/>
-        </w:rPr>
-        <w:t>зделий</w:t>
-      </w:r>
-      <w:r>
-        <w:rPr>
-          <w:lang w:val="ru-RU"/>
-        </w:rPr>
-        <w:t>. Вениамин Викторович Р</w:t>
-      </w:r>
-      <w:r>
-        <w:rPr>
-          <w:lang w:val="ru-RU"/>
-        </w:rPr>
-        <w:t>оманцев</w:t>
+          <w:lang w:val="ru-RU"/>
+        </w:rPr>
+        <w:t>ГОСТ Р 51901.12-2007 (МЭК 60812:2006) Менеджмент риска. Метод анализа видов и последствий отказов</w:t>
       </w:r>
     </w:p>
     <w:sectPr>
@@ -9901,7 +9934,7 @@
 </file>
 
 <file path=customXml/itemProps1.xml><?xml version="1.0" encoding="utf-8"?>
-<ds:datastoreItem xmlns:ds="http://schemas.openxmlformats.org/officeDocument/2006/customXml" ds:itemID="{8EE71276-682A-41E6-B630-E9B51D58D2DC}">
+<ds:datastoreItem xmlns:ds="http://schemas.openxmlformats.org/officeDocument/2006/customXml" ds:itemID="{AD919BB3-0FE1-4265-9391-2FDB023849D3}">
   <ds:schemaRefs>
     <ds:schemaRef ds:uri="http://schemas.openxmlformats.org/officeDocument/2006/bibliography"/>
   </ds:schemaRefs>

</xml_diff>